<commit_message>
final commit, unless something irregular is found
</commit_message>
<xml_diff>
--- a/Documentation.docx
+++ b/Documentation.docx
@@ -96,6 +96,33 @@
           <w:lang w:val="en-GB"/>
         </w:rPr>
       </w:pPr>
+      <w:r>
+        <w:rPr>
+          <w:sz w:val="24"/>
+          <w:szCs w:val="24"/>
+          <w:lang w:val="en-GB"/>
+        </w:rPr>
+        <w:t xml:space="preserve">GitHub Repository: </w:t>
+      </w:r>
+      <w:hyperlink r:id="rId8" w:history="1">
+        <w:r>
+          <w:rPr>
+            <w:rStyle w:val="Hyperlink"/>
+            <w:sz w:val="24"/>
+            <w:szCs w:val="24"/>
+            <w:lang w:val="en-GB"/>
+          </w:rPr>
+          <w:t>https://github.com/John-Katsikis/Asteroids</w:t>
+        </w:r>
+      </w:hyperlink>
+      <w:r>
+        <w:rPr>
+          <w:sz w:val="24"/>
+          <w:szCs w:val="24"/>
+          <w:lang w:val="en-GB"/>
+        </w:rPr>
+        <w:t xml:space="preserve"> (please excuse the different first name, that is what I input when creating my account)</w:t>
+      </w:r>
     </w:p>
     <w:sdt>
       <w:sdtPr>
@@ -122,6 +149,22 @@
         </w:rPr>
       </w:sdtEndPr>
       <w:sdtContent>
+        <w:p>
+          <w:pPr>
+            <w:pStyle w:val="TOCHeading"/>
+            <w:rPr>
+              <w:lang w:val="en-GB"/>
+            </w:rPr>
+          </w:pPr>
+        </w:p>
+        <w:p>
+          <w:pPr>
+            <w:pStyle w:val="TOCHeading"/>
+            <w:rPr>
+              <w:lang w:val="en-GB"/>
+            </w:rPr>
+          </w:pPr>
+        </w:p>
         <w:p>
           <w:pPr>
             <w:pStyle w:val="TOCHeading"/>
@@ -611,7 +654,7 @@
           <w:szCs w:val="24"/>
           <w:lang w:val="en-GB"/>
         </w:rPr>
-        <w:t>features listed have been implemented which includes the following:</w:t>
+        <w:t>features have been implemented which includes the following:</w:t>
       </w:r>
       <w:r>
         <w:rPr>
@@ -924,7 +967,16 @@
           <w:szCs w:val="24"/>
           <w:lang w:val="en-GB"/>
         </w:rPr>
-        <w:t xml:space="preserve"> so for the most part they all share the same code, minus individual tweaks to collision detection between all objects</w:t>
+        <w:t xml:space="preserve"> so for the most part </w:t>
+      </w:r>
+      <w:r>
+        <w:rPr>
+          <w:sz w:val="24"/>
+          <w:szCs w:val="24"/>
+          <w:lang w:val="en-GB"/>
+        </w:rPr>
+        <w:lastRenderedPageBreak/>
+        <w:t>they all share the same code, minus individual tweaks to collision detection between all objects</w:t>
       </w:r>
       <w:r>
         <w:rPr>
@@ -949,7 +1001,6 @@
           <w:szCs w:val="24"/>
           <w:lang w:val="en-GB"/>
         </w:rPr>
-        <w:lastRenderedPageBreak/>
         <w:t>The smaller asteroids also have their own unique class SmallAst.cpp/.h which shares the same methods as the Asteroid class so they will have for the most part same behaviour and methods apart from tweaks to collision detection</w:t>
       </w:r>
     </w:p>
@@ -1926,7 +1977,7 @@
                     </pic:cNvPicPr>
                   </pic:nvPicPr>
                   <pic:blipFill>
-                    <a:blip r:embed="rId8">
+                    <a:blip r:embed="rId9">
                       <a:extLst>
                         <a:ext uri="{28A0092B-C50C-407E-A947-70E740481C1C}">
                           <a14:useLocalDpi xmlns:a14="http://schemas.microsoft.com/office/drawing/2010/main" val="0"/>
@@ -3254,7 +3305,7 @@
                     </pic:cNvPicPr>
                   </pic:nvPicPr>
                   <pic:blipFill>
-                    <a:blip r:embed="rId9">
+                    <a:blip r:embed="rId10">
                       <a:extLst>
                         <a:ext uri="{28A0092B-C50C-407E-A947-70E740481C1C}">
                           <a14:useLocalDpi xmlns:a14="http://schemas.microsoft.com/office/drawing/2010/main" val="0"/>
@@ -3378,7 +3429,7 @@
                     </pic:cNvPicPr>
                   </pic:nvPicPr>
                   <pic:blipFill>
-                    <a:blip r:embed="rId10">
+                    <a:blip r:embed="rId11">
                       <a:extLst>
                         <a:ext uri="{28A0092B-C50C-407E-A947-70E740481C1C}">
                           <a14:useLocalDpi xmlns:a14="http://schemas.microsoft.com/office/drawing/2010/main" val="0"/>
@@ -3493,7 +3544,7 @@
                     </pic:cNvPicPr>
                   </pic:nvPicPr>
                   <pic:blipFill>
-                    <a:blip r:embed="rId11">
+                    <a:blip r:embed="rId12">
                       <a:extLst>
                         <a:ext uri="{28A0092B-C50C-407E-A947-70E740481C1C}">
                           <a14:useLocalDpi xmlns:a14="http://schemas.microsoft.com/office/drawing/2010/main" val="0"/>
@@ -3626,7 +3677,7 @@
                     </pic:cNvPicPr>
                   </pic:nvPicPr>
                   <pic:blipFill>
-                    <a:blip r:embed="rId12" cstate="print">
+                    <a:blip r:embed="rId13" cstate="print">
                       <a:extLst>
                         <a:ext uri="{28A0092B-C50C-407E-A947-70E740481C1C}">
                           <a14:useLocalDpi xmlns:a14="http://schemas.microsoft.com/office/drawing/2010/main" val="0"/>
@@ -3843,7 +3894,7 @@
                     </pic:cNvPicPr>
                   </pic:nvPicPr>
                   <pic:blipFill>
-                    <a:blip r:embed="rId13">
+                    <a:blip r:embed="rId14">
                       <a:extLst>
                         <a:ext uri="{28A0092B-C50C-407E-A947-70E740481C1C}">
                           <a14:useLocalDpi xmlns:a14="http://schemas.microsoft.com/office/drawing/2010/main" val="0"/>
@@ -4146,7 +4197,7 @@
                     </pic:cNvPicPr>
                   </pic:nvPicPr>
                   <pic:blipFill>
-                    <a:blip r:embed="rId14">
+                    <a:blip r:embed="rId15">
                       <a:extLst>
                         <a:ext uri="{28A0092B-C50C-407E-A947-70E740481C1C}">
                           <a14:useLocalDpi xmlns:a14="http://schemas.microsoft.com/office/drawing/2010/main" val="0"/>
@@ -4279,7 +4330,7 @@
                     </pic:cNvPicPr>
                   </pic:nvPicPr>
                   <pic:blipFill>
-                    <a:blip r:embed="rId15">
+                    <a:blip r:embed="rId16">
                       <a:extLst>
                         <a:ext uri="{28A0092B-C50C-407E-A947-70E740481C1C}">
                           <a14:useLocalDpi xmlns:a14="http://schemas.microsoft.com/office/drawing/2010/main" val="0"/>
@@ -4531,7 +4582,7 @@
                     </pic:cNvPicPr>
                   </pic:nvPicPr>
                   <pic:blipFill>
-                    <a:blip r:embed="rId16">
+                    <a:blip r:embed="rId17">
                       <a:extLst>
                         <a:ext uri="{28A0092B-C50C-407E-A947-70E740481C1C}">
                           <a14:useLocalDpi xmlns:a14="http://schemas.microsoft.com/office/drawing/2010/main" val="0"/>
@@ -4831,7 +4882,7 @@
         </w:rPr>
         <w:t xml:space="preserve"> The asset used for it is a wrench from </w:t>
       </w:r>
-      <w:hyperlink r:id="rId17" w:history="1">
+      <w:hyperlink r:id="rId18" w:history="1">
         <w:r>
           <w:rPr>
             <w:rStyle w:val="Hyperlink"/>
@@ -5038,7 +5089,7 @@
                     </pic:cNvPicPr>
                   </pic:nvPicPr>
                   <pic:blipFill>
-                    <a:blip r:embed="rId18">
+                    <a:blip r:embed="rId19">
                       <a:extLst>
                         <a:ext uri="{28A0092B-C50C-407E-A947-70E740481C1C}">
                           <a14:useLocalDpi xmlns:a14="http://schemas.microsoft.com/office/drawing/2010/main" val="0"/>
@@ -5179,7 +5230,7 @@
                     </pic:cNvPicPr>
                   </pic:nvPicPr>
                   <pic:blipFill>
-                    <a:blip r:embed="rId19">
+                    <a:blip r:embed="rId20">
                       <a:extLst>
                         <a:ext uri="{28A0092B-C50C-407E-A947-70E740481C1C}">
                           <a14:useLocalDpi xmlns:a14="http://schemas.microsoft.com/office/drawing/2010/main" val="0"/>
@@ -5261,7 +5312,7 @@
                     </pic:cNvPicPr>
                   </pic:nvPicPr>
                   <pic:blipFill>
-                    <a:blip r:embed="rId20">
+                    <a:blip r:embed="rId21">
                       <a:extLst>
                         <a:ext uri="{28A0092B-C50C-407E-A947-70E740481C1C}">
                           <a14:useLocalDpi xmlns:a14="http://schemas.microsoft.com/office/drawing/2010/main" val="0"/>
@@ -5440,7 +5491,7 @@
         </w:rPr>
         <w:t xml:space="preserve">  The asset used for the powerup is a medieval shield and is found at </w:t>
       </w:r>
-      <w:hyperlink r:id="rId21" w:history="1">
+      <w:hyperlink r:id="rId22" w:history="1">
         <w:r>
           <w:rPr>
             <w:rStyle w:val="Hyperlink"/>
@@ -5662,7 +5713,7 @@
                     </pic:cNvPicPr>
                   </pic:nvPicPr>
                   <pic:blipFill>
-                    <a:blip r:embed="rId22">
+                    <a:blip r:embed="rId23">
                       <a:extLst>
                         <a:ext uri="{28A0092B-C50C-407E-A947-70E740481C1C}">
                           <a14:useLocalDpi xmlns:a14="http://schemas.microsoft.com/office/drawing/2010/main" val="0"/>
@@ -5744,7 +5795,7 @@
                     </pic:cNvPicPr>
                   </pic:nvPicPr>
                   <pic:blipFill>
-                    <a:blip r:embed="rId23">
+                    <a:blip r:embed="rId24">
                       <a:extLst>
                         <a:ext uri="{28A0092B-C50C-407E-A947-70E740481C1C}">
                           <a14:useLocalDpi xmlns:a14="http://schemas.microsoft.com/office/drawing/2010/main" val="0"/>
@@ -5809,13 +5860,27 @@
         <w:rPr>
           <w:lang w:val="en-GB"/>
         </w:rPr>
-        <w:t>When upgrades have been applied, the spaceship experiences far greater acceleration, turning radius and stronger reverse. Reverse has also been added to the default control</w:t>
-      </w:r>
-      <w:r>
-        <w:rPr>
-          <w:lang w:val="en-GB"/>
-        </w:rPr>
-        <w:t xml:space="preserve">s </w:t>
+        <w:t xml:space="preserve">When upgrades have been applied, the spaceship experiences far greater acceleration, turning radius and stronger reverse. Reverse has also been added to the default </w:t>
+      </w:r>
+      <w:proofErr w:type="gramStart"/>
+      <w:r>
+        <w:rPr>
+          <w:lang w:val="en-GB"/>
+        </w:rPr>
+        <w:t>control</w:t>
+      </w:r>
+      <w:r>
+        <w:rPr>
+          <w:lang w:val="en-GB"/>
+        </w:rPr>
+        <w:t>s</w:t>
+      </w:r>
+      <w:proofErr w:type="gramEnd"/>
+      <w:r>
+        <w:rPr>
+          <w:lang w:val="en-GB"/>
+        </w:rPr>
+        <w:t xml:space="preserve"> </w:t>
       </w:r>
       <w:r>
         <w:rPr>
@@ -5865,7 +5930,7 @@
                     </pic:cNvPicPr>
                   </pic:nvPicPr>
                   <pic:blipFill>
-                    <a:blip r:embed="rId24">
+                    <a:blip r:embed="rId25">
                       <a:extLst>
                         <a:ext uri="{28A0092B-C50C-407E-A947-70E740481C1C}">
                           <a14:useLocalDpi xmlns:a14="http://schemas.microsoft.com/office/drawing/2010/main" val="0"/>
@@ -5969,7 +6034,7 @@
                     </pic:cNvPicPr>
                   </pic:nvPicPr>
                   <pic:blipFill>
-                    <a:blip r:embed="rId25">
+                    <a:blip r:embed="rId26">
                       <a:extLst>
                         <a:ext uri="{28A0092B-C50C-407E-A947-70E740481C1C}">
                           <a14:useLocalDpi xmlns:a14="http://schemas.microsoft.com/office/drawing/2010/main" val="0"/>
@@ -6024,6 +6089,34 @@
           <w:lang w:val="en-GB"/>
         </w:rPr>
       </w:pPr>
+      <w:r>
+        <w:rPr>
+          <w:lang w:val="en-GB"/>
+        </w:rPr>
+        <w:t xml:space="preserve">The asset for this powerup is a sprite of a submachine gun and was found at </w:t>
+      </w:r>
+      <w:hyperlink r:id="rId27" w:history="1">
+        <w:r>
+          <w:rPr>
+            <w:rStyle w:val="Hyperlink"/>
+            <w:lang w:val="en-GB"/>
+          </w:rPr>
+          <w:t>https://timirytochca93.itch.io/military-gun-pack</w:t>
+        </w:r>
+      </w:hyperlink>
+      <w:r>
+        <w:rPr>
+          <w:lang w:val="en-GB"/>
+        </w:rPr>
+        <w:t>,  was last accessed on 27/4/2025.</w:t>
+      </w:r>
+    </w:p>
+    <w:p>
+      <w:pPr>
+        <w:rPr>
+          <w:lang w:val="en-GB"/>
+        </w:rPr>
+      </w:pPr>
     </w:p>
     <w:p>
       <w:pPr>
@@ -6040,7 +6133,7 @@
       </w:pPr>
     </w:p>
     <w:sectPr>
-      <w:footerReference w:type="default" r:id="rId26"/>
+      <w:footerReference w:type="default" r:id="rId28"/>
       <w:pgSz w:w="11906" w:h="16838"/>
       <w:pgMar w:top="1440" w:right="1440" w:bottom="1440" w:left="1440" w:header="708" w:footer="708" w:gutter="0"/>
       <w:cols w:space="708"/>

</xml_diff>